<commit_message>
CPU-Rollenspiel V3: Korrekturen, neu mit Präsentation.
</commit_message>
<xml_diff>
--- a/teaching/cpu-3/Neumann-Rollenspiel-Druckvorlage.docx
+++ b/teaching/cpu-3/Neumann-Rollenspiel-Druckvorlage.docx
@@ -60,7 +60,21 @@
           <w:rFonts w:cs="Mangal"/>
           <w:szCs w:val="21"/>
         </w:rPr>
-        <w:t>Blatt «Register 1 / Register 2»</w:t>
+        <w:t>Blatt «</w:t>
+      </w:r>
+      <w:r>
+        <w:rPr>
+          <w:rFonts w:cs="Mangal"/>
+          <w:szCs w:val="21"/>
+        </w:rPr>
+        <w:t>Akkumulator</w:t>
+      </w:r>
+      <w:r>
+        <w:rPr>
+          <w:rFonts w:cs="Mangal"/>
+          <w:szCs w:val="21"/>
+        </w:rPr>
+        <w:t>»</w:t>
       </w:r>
     </w:p>
     <w:p>
@@ -159,9 +173,68 @@
         <w:t>Aktion</w:t>
       </w:r>
       <w:r>
-        <w:t xml:space="preserve"> «Zahl vom Datenbus lesen»</w:t>
-      </w:r>
-    </w:p>
+        <w:t xml:space="preserve"> «</w:t>
+      </w:r>
+      <w:r>
+        <w:t xml:space="preserve">in Akkumulator </w:t>
+      </w:r>
+      <w:r>
+        <w:t>speichern</w:t>
+      </w:r>
+      <w:r>
+        <w:t>»</w:t>
+      </w:r>
+    </w:p>
+    <w:p>
+      <w:pPr>
+        <w:ind w:firstLine="426"/>
+        <w:rPr>
+          <w:rFonts w:eastAsia="Times New Roman" w:cs="Arial"/>
+          <w:kern w:val="0"/>
+          <w:lang w:eastAsia="de-DE" w:bidi="ar-SA"/>
+        </w:rPr>
+      </w:pPr>
+      <w:r>
+        <w:rPr>
+          <w:rFonts w:cs="Arial"/>
+          <w:b/>
+          <w:bCs/>
+        </w:rPr>
+        <w:t xml:space="preserve">Datenbus </w:t>
+      </w:r>
+      <w:r>
+        <w:rPr>
+          <w:rFonts w:eastAsia="Times New Roman" w:cs="Arial"/>
+          <w:b/>
+          <w:bCs/>
+          <w:kern w:val="0"/>
+          <w:shd w:val="clear" w:color="auto" w:fill="FFFFFF"/>
+          <w:lang w:eastAsia="de-DE" w:bidi="ar-SA"/>
+        </w:rPr>
+        <w:t>→</w:t>
+      </w:r>
+      <w:r>
+        <w:rPr>
+          <w:rFonts w:eastAsia="Times New Roman" w:cs="Arial"/>
+          <w:kern w:val="0"/>
+          <w:shd w:val="clear" w:color="auto" w:fill="FFFFFF"/>
+          <w:lang w:eastAsia="de-DE" w:bidi="ar-SA"/>
+        </w:rPr>
+        <w:t xml:space="preserve"> </w:t>
+      </w:r>
+      <w:r>
+        <w:rPr>
+          <w:rFonts w:eastAsia="Times New Roman" w:cs="Arial"/>
+          <w:b/>
+          <w:bCs/>
+          <w:kern w:val="0"/>
+          <w:shd w:val="clear" w:color="auto" w:fill="FFFFFF"/>
+          <w:lang w:eastAsia="de-DE" w:bidi="ar-SA"/>
+        </w:rPr>
+        <w:t>Akkumulator</w:t>
+      </w:r>
+    </w:p>
+    <w:p/>
     <w:p>
       <w:pPr>
         <w:numPr>
@@ -180,7 +253,21 @@
           <w:rFonts w:cs="Mangal"/>
           <w:szCs w:val="21"/>
         </w:rPr>
-        <w:t>Schreibe die Zahl des Datenbusses in Register 2.</w:t>
+        <w:t xml:space="preserve">Schreibe die Zahl des Datenbusses </w:t>
+      </w:r>
+      <w:r>
+        <w:rPr>
+          <w:rFonts w:cs="Mangal"/>
+          <w:szCs w:val="21"/>
+        </w:rPr>
+        <w:t>in den Akkumulator</w:t>
+      </w:r>
+      <w:r>
+        <w:rPr>
+          <w:rFonts w:cs="Mangal"/>
+          <w:szCs w:val="21"/>
+        </w:rPr>
+        <w:t>.</w:t>
       </w:r>
     </w:p>
     <w:p>
@@ -251,9 +338,79 @@
         <w:pStyle w:val="berschrift2"/>
       </w:pPr>
       <w:r>
-        <w:t>Aktion «Zahl auf den Datenbus schreiben»</w:t>
-      </w:r>
-    </w:p>
+        <w:t>Aktion</w:t>
+      </w:r>
+      <w:r>
+        <w:t xml:space="preserve"> </w:t>
+      </w:r>
+      <w:r>
+        <w:t>«</w:t>
+      </w:r>
+      <w:r>
+        <w:t>von Akkumulator lesen</w:t>
+      </w:r>
+      <w:r>
+        <w:t>»</w:t>
+      </w:r>
+    </w:p>
+    <w:p>
+      <w:pPr>
+        <w:ind w:firstLine="426"/>
+        <w:rPr>
+          <w:rFonts w:eastAsia="Times New Roman" w:cs="Arial"/>
+          <w:kern w:val="0"/>
+          <w:lang w:eastAsia="de-DE" w:bidi="ar-SA"/>
+        </w:rPr>
+      </w:pPr>
+      <w:r>
+        <w:rPr>
+          <w:rFonts w:eastAsia="Times New Roman" w:cs="Arial"/>
+          <w:b/>
+          <w:bCs/>
+          <w:kern w:val="0"/>
+          <w:shd w:val="clear" w:color="auto" w:fill="FFFFFF"/>
+          <w:lang w:eastAsia="de-DE" w:bidi="ar-SA"/>
+        </w:rPr>
+        <w:t>Akkumulator</w:t>
+      </w:r>
+      <w:r>
+        <w:rPr>
+          <w:rFonts w:cs="Arial"/>
+          <w:b/>
+          <w:bCs/>
+        </w:rPr>
+        <w:t xml:space="preserve"> </w:t>
+      </w:r>
+      <w:r>
+        <w:rPr>
+          <w:rFonts w:eastAsia="Times New Roman" w:cs="Arial"/>
+          <w:b/>
+          <w:bCs/>
+          <w:kern w:val="0"/>
+          <w:shd w:val="clear" w:color="auto" w:fill="FFFFFF"/>
+          <w:lang w:eastAsia="de-DE" w:bidi="ar-SA"/>
+        </w:rPr>
+        <w:t>→</w:t>
+      </w:r>
+      <w:r>
+        <w:rPr>
+          <w:rFonts w:eastAsia="Times New Roman" w:cs="Arial"/>
+          <w:kern w:val="0"/>
+          <w:shd w:val="clear" w:color="auto" w:fill="FFFFFF"/>
+          <w:lang w:eastAsia="de-DE" w:bidi="ar-SA"/>
+        </w:rPr>
+        <w:t xml:space="preserve"> </w:t>
+      </w:r>
+      <w:r>
+        <w:rPr>
+          <w:rFonts w:cs="Arial"/>
+          <w:b/>
+          <w:bCs/>
+        </w:rPr>
+        <w:t>Datenbus</w:t>
+      </w:r>
+    </w:p>
+    <w:p/>
     <w:p>
       <w:pPr>
         <w:numPr>
@@ -264,7 +421,13 @@
         <w:ind w:left="426" w:hanging="426"/>
       </w:pPr>
       <w:r>
-        <w:t>Schreibe die Zahl von Register 2 auf den Datenbus.</w:t>
+        <w:t xml:space="preserve">Schreibe die Zahl </w:t>
+      </w:r>
+      <w:r>
+        <w:t xml:space="preserve">des Akkumulators in </w:t>
+      </w:r>
+      <w:r>
+        <w:t>den Datenbus.</w:t>
       </w:r>
     </w:p>
     <w:p>
@@ -294,6 +457,67 @@
     </w:p>
     <w:p>
       <w:pPr>
+        <w:ind w:firstLine="426"/>
+        <w:rPr>
+          <w:rFonts w:eastAsia="Times New Roman" w:cs="Arial"/>
+          <w:kern w:val="0"/>
+          <w:lang w:eastAsia="de-DE" w:bidi="ar-SA"/>
+        </w:rPr>
+      </w:pPr>
+      <w:r>
+        <w:rPr>
+          <w:rFonts w:eastAsia="Times New Roman" w:cs="Arial"/>
+          <w:b/>
+          <w:bCs/>
+          <w:kern w:val="0"/>
+          <w:shd w:val="clear" w:color="auto" w:fill="FFFFFF"/>
+          <w:lang w:eastAsia="de-DE" w:bidi="ar-SA"/>
+        </w:rPr>
+        <w:t>Datenbus + Akkumulator</w:t>
+      </w:r>
+      <w:r>
+        <w:rPr>
+          <w:rFonts w:cs="Arial"/>
+          <w:b/>
+          <w:bCs/>
+        </w:rPr>
+        <w:t xml:space="preserve"> </w:t>
+      </w:r>
+      <w:r>
+        <w:rPr>
+          <w:rFonts w:eastAsia="Times New Roman" w:cs="Arial"/>
+          <w:b/>
+          <w:bCs/>
+          <w:kern w:val="0"/>
+          <w:shd w:val="clear" w:color="auto" w:fill="FFFFFF"/>
+          <w:lang w:eastAsia="de-DE" w:bidi="ar-SA"/>
+        </w:rPr>
+        <w:t>→</w:t>
+      </w:r>
+      <w:r>
+        <w:rPr>
+          <w:rFonts w:eastAsia="Times New Roman" w:cs="Arial"/>
+          <w:kern w:val="0"/>
+          <w:shd w:val="clear" w:color="auto" w:fill="FFFFFF"/>
+          <w:lang w:eastAsia="de-DE" w:bidi="ar-SA"/>
+        </w:rPr>
+        <w:t xml:space="preserve"> </w:t>
+      </w:r>
+      <w:r>
+        <w:rPr>
+          <w:rFonts w:eastAsia="Times New Roman" w:cs="Arial"/>
+          <w:b/>
+          <w:bCs/>
+          <w:kern w:val="0"/>
+          <w:shd w:val="clear" w:color="auto" w:fill="FFFFFF"/>
+          <w:lang w:eastAsia="de-DE" w:bidi="ar-SA"/>
+        </w:rPr>
+        <w:t>Akkumulator</w:t>
+      </w:r>
+    </w:p>
+    <w:p/>
+    <w:p>
+      <w:pPr>
         <w:numPr>
           <w:ilvl w:val="0"/>
           <w:numId w:val="18"/>
@@ -310,7 +534,7 @@
           <w:rFonts w:cs="Mangal"/>
           <w:szCs w:val="21"/>
         </w:rPr>
-        <w:t>Schreibe die Zahl des Datenbusses in Register 1.</w:t>
+        <w:t>Addiere die Zahl des Datenbusses und die Zahl des Akkumulators.</w:t>
       </w:r>
     </w:p>
     <w:p>
@@ -331,7 +555,21 @@
           <w:rFonts w:cs="Mangal"/>
           <w:szCs w:val="21"/>
         </w:rPr>
-        <w:t>Addiere die beiden Zahlen und schreibe das Resultat in Register 2.</w:t>
+        <w:t>S</w:t>
+      </w:r>
+      <w:r>
+        <w:rPr>
+          <w:rFonts w:cs="Mangal"/>
+          <w:szCs w:val="21"/>
+        </w:rPr>
+        <w:t xml:space="preserve">chreibe das Resultat in </w:t>
+      </w:r>
+      <w:r>
+        <w:rPr>
+          <w:rFonts w:cs="Mangal"/>
+          <w:szCs w:val="21"/>
+        </w:rPr>
+        <w:t>den Akkumulator.</w:t>
       </w:r>
     </w:p>
     <w:p>
@@ -381,7 +619,7 @@
           <w:rFonts w:cs="Mangal"/>
           <w:szCs w:val="21"/>
         </w:rPr>
-        <w:t>Schreibe die Zahl des Datenbusses in Register 1.</w:t>
+        <w:t>Vergleiche die Zahl des Datenbusses mit der Zahl des Akkumulators.</w:t>
       </w:r>
     </w:p>
     <w:p>
@@ -392,37 +630,84 @@
         </w:numPr>
         <w:spacing w:after="60"/>
         <w:ind w:left="426" w:hanging="426"/>
-      </w:pPr>
-      <w:r>
-        <w:rPr>
-          <w:rFonts w:cs="Mangal"/>
-          <w:szCs w:val="21"/>
-        </w:rPr>
-        <w:t>Vergleiche die beiden Zahlen</w:t>
-      </w:r>
-      <w:r>
-        <w:rPr>
-          <w:rFonts w:cs="Mangal"/>
-          <w:szCs w:val="21"/>
-        </w:rPr>
-        <w:t xml:space="preserve"> und schreibe das Resultat in Register 2:</w:t>
+        <w:rPr>
+          <w:rFonts w:cs="Mangal"/>
+          <w:szCs w:val="21"/>
+        </w:rPr>
+      </w:pPr>
+      <w:r>
+        <w:rPr>
+          <w:rFonts w:cs="Mangal"/>
+          <w:szCs w:val="21"/>
+        </w:rPr>
+        <w:t xml:space="preserve">Falls beide </w:t>
+      </w:r>
+      <w:r>
+        <w:rPr>
+          <w:rFonts w:cs="Mangal"/>
+          <w:b/>
+          <w:bCs/>
+          <w:szCs w:val="21"/>
+        </w:rPr>
+        <w:t>Zahlen gleich</w:t>
+      </w:r>
+      <w:r>
+        <w:rPr>
+          <w:rFonts w:cs="Mangal"/>
+          <w:szCs w:val="21"/>
+        </w:rPr>
+        <w:t xml:space="preserve"> sind, s</w:t>
+      </w:r>
+      <w:r>
+        <w:rPr>
+          <w:rFonts w:cs="Mangal"/>
+          <w:szCs w:val="21"/>
+        </w:rPr>
+        <w:t xml:space="preserve">chreibe </w:t>
+      </w:r>
+      <w:r>
+        <w:rPr>
+          <w:rFonts w:cs="Mangal"/>
+          <w:szCs w:val="21"/>
+        </w:rPr>
+        <w:t xml:space="preserve">eine </w:t>
+      </w:r>
+      <w:r>
+        <w:rPr>
+          <w:rFonts w:cs="Mangal"/>
+          <w:b/>
+          <w:bCs/>
+          <w:szCs w:val="21"/>
+        </w:rPr>
+        <w:t>0</w:t>
+      </w:r>
+      <w:r>
+        <w:rPr>
+          <w:rFonts w:cs="Mangal"/>
+          <w:szCs w:val="21"/>
+        </w:rPr>
+        <w:t xml:space="preserve"> in den Akkumulator.</w:t>
       </w:r>
     </w:p>
     <w:p>
       <w:pPr>
         <w:numPr>
-          <w:ilvl w:val="1"/>
+          <w:ilvl w:val="0"/>
           <w:numId w:val="19"/>
         </w:numPr>
         <w:spacing w:after="60"/>
-        <w:ind w:left="851" w:hanging="425"/>
-      </w:pPr>
-      <w:r>
-        <w:rPr>
-          <w:rFonts w:cs="Mangal"/>
-          <w:szCs w:val="21"/>
-        </w:rPr>
-        <w:t xml:space="preserve">Sind beide </w:t>
+        <w:ind w:left="426" w:hanging="426"/>
+        <w:rPr>
+          <w:rFonts w:cs="Mangal"/>
+          <w:szCs w:val="21"/>
+        </w:rPr>
+      </w:pPr>
+      <w:r>
+        <w:rPr>
+          <w:rFonts w:cs="Mangal"/>
+          <w:szCs w:val="21"/>
+        </w:rPr>
+        <w:t xml:space="preserve">Falls die </w:t>
       </w:r>
       <w:r>
         <w:rPr>
@@ -431,7 +716,7 @@
           <w:bCs/>
           <w:szCs w:val="21"/>
         </w:rPr>
-        <w:t xml:space="preserve">Zahlen </w:t>
+        <w:t>Zahlen unterschiedlich</w:t>
       </w:r>
       <w:r>
         <w:rPr>
@@ -440,14 +725,28 @@
           <w:bCs/>
           <w:szCs w:val="21"/>
         </w:rPr>
-        <w:t>gleich</w:t>
-      </w:r>
-      <w:r>
-        <w:rPr>
-          <w:rFonts w:cs="Mangal"/>
-          <w:szCs w:val="21"/>
-        </w:rPr>
-        <w:t xml:space="preserve">, ist das Resultat </w:t>
+        <w:t xml:space="preserve"> </w:t>
+      </w:r>
+      <w:r>
+        <w:rPr>
+          <w:rFonts w:cs="Mangal"/>
+          <w:szCs w:val="21"/>
+        </w:rPr>
+        <w:t>sind</w:t>
+      </w:r>
+      <w:r>
+        <w:rPr>
+          <w:rFonts w:cs="Mangal"/>
+          <w:szCs w:val="21"/>
+        </w:rPr>
+        <w:t xml:space="preserve">, </w:t>
+      </w:r>
+      <w:r>
+        <w:rPr>
+          <w:rFonts w:cs="Mangal"/>
+          <w:szCs w:val="21"/>
+        </w:rPr>
+        <w:t xml:space="preserve">schreibe eine </w:t>
       </w:r>
       <w:r>
         <w:rPr>
@@ -463,58 +762,7 @@
           <w:rFonts w:cs="Mangal"/>
           <w:szCs w:val="21"/>
         </w:rPr>
-        <w:t>.</w:t>
-      </w:r>
-    </w:p>
-    <w:p>
-      <w:pPr>
-        <w:numPr>
-          <w:ilvl w:val="1"/>
-          <w:numId w:val="19"/>
-        </w:numPr>
-        <w:spacing w:after="60"/>
-        <w:ind w:left="851" w:hanging="425"/>
-      </w:pPr>
-      <w:r>
-        <w:rPr>
-          <w:rFonts w:cs="Mangal"/>
-          <w:szCs w:val="21"/>
-        </w:rPr>
-        <w:t xml:space="preserve">Sind die </w:t>
-      </w:r>
-      <w:r>
-        <w:rPr>
-          <w:rFonts w:cs="Mangal"/>
-          <w:b/>
-          <w:bCs/>
-          <w:szCs w:val="21"/>
-        </w:rPr>
-        <w:t xml:space="preserve">Zahlen </w:t>
-      </w:r>
-      <w:r>
-        <w:rPr>
-          <w:rFonts w:cs="Mangal"/>
-          <w:b/>
-          <w:bCs/>
-          <w:szCs w:val="21"/>
-        </w:rPr>
-        <w:t>unterschiedlich</w:t>
-      </w:r>
-      <w:r>
-        <w:rPr>
-          <w:rFonts w:cs="Mangal"/>
-          <w:szCs w:val="21"/>
-        </w:rPr>
-        <w:t xml:space="preserve">, ist das Resultat </w:t>
-      </w:r>
-      <w:r>
-        <w:rPr>
-          <w:rFonts w:cs="Mangal"/>
-          <w:b/>
-          <w:bCs/>
-          <w:szCs w:val="21"/>
-        </w:rPr>
-        <w:t>0</w:t>
+        <w:t xml:space="preserve"> in den Akkumulator</w:t>
       </w:r>
       <w:r>
         <w:rPr>
@@ -1791,6 +2039,62 @@
     </w:p>
     <w:p>
       <w:pPr>
+        <w:ind w:firstLine="426"/>
+        <w:rPr>
+          <w:rFonts w:eastAsia="Times New Roman" w:cs="Arial"/>
+          <w:kern w:val="0"/>
+          <w:lang w:eastAsia="de-DE" w:bidi="ar-SA"/>
+        </w:rPr>
+      </w:pPr>
+      <w:r>
+        <w:rPr>
+          <w:rFonts w:cs="Arial"/>
+          <w:b/>
+          <w:bCs/>
+        </w:rPr>
+        <w:t>Speicher-Karte</w:t>
+      </w:r>
+      <w:r>
+        <w:rPr>
+          <w:rFonts w:cs="Arial"/>
+        </w:rPr>
+        <w:t xml:space="preserve"> </w:t>
+      </w:r>
+      <w:r>
+        <w:rPr>
+          <w:rFonts w:eastAsia="Times New Roman" w:cs="Arial"/>
+          <w:b/>
+          <w:bCs/>
+          <w:kern w:val="0"/>
+          <w:shd w:val="clear" w:color="auto" w:fill="FFFFFF"/>
+          <w:lang w:eastAsia="de-DE" w:bidi="ar-SA"/>
+        </w:rPr>
+        <w:t>→</w:t>
+      </w:r>
+      <w:r>
+        <w:rPr>
+          <w:rFonts w:eastAsia="Times New Roman" w:cs="Arial"/>
+          <w:kern w:val="0"/>
+          <w:shd w:val="clear" w:color="auto" w:fill="FFFFFF"/>
+          <w:lang w:eastAsia="de-DE" w:bidi="ar-SA"/>
+        </w:rPr>
+        <w:t xml:space="preserve"> </w:t>
+      </w:r>
+      <w:r>
+        <w:rPr>
+          <w:rFonts w:eastAsia="Times New Roman" w:cs="Arial"/>
+          <w:b/>
+          <w:bCs/>
+          <w:kern w:val="0"/>
+          <w:shd w:val="clear" w:color="auto" w:fill="FFFFFF"/>
+          <w:lang w:eastAsia="de-DE" w:bidi="ar-SA"/>
+        </w:rPr>
+        <w:t>Datenbus</w:t>
+      </w:r>
+    </w:p>
+    <w:p/>
+    <w:p>
+      <w:pPr>
         <w:numPr>
           <w:ilvl w:val="0"/>
           <w:numId w:val="12"/>
@@ -1863,7 +2167,21 @@
           <w:rFonts w:cs="Mangal"/>
           <w:szCs w:val="21"/>
         </w:rPr>
-        <w:t>chreibe den Wert der Speicher-Karte auf den Datenbus.</w:t>
+        <w:t>chreibe den Wert der Speicher</w:t>
+      </w:r>
+      <w:r>
+        <w:rPr>
+          <w:rFonts w:cs="Mangal"/>
+          <w:szCs w:val="21"/>
+        </w:rPr>
+        <w:t>-K</w:t>
+      </w:r>
+      <w:r>
+        <w:rPr>
+          <w:rFonts w:cs="Mangal"/>
+          <w:szCs w:val="21"/>
+        </w:rPr>
+        <w:t>arte auf den Datenbus.</w:t>
       </w:r>
     </w:p>
     <w:p>
@@ -1965,6 +2283,78 @@
         <w:t>»</w:t>
       </w:r>
     </w:p>
+    <w:p>
+      <w:pPr>
+        <w:ind w:firstLine="426"/>
+        <w:rPr>
+          <w:rFonts w:eastAsia="Times New Roman" w:cs="Arial"/>
+          <w:kern w:val="0"/>
+          <w:lang w:eastAsia="de-DE" w:bidi="ar-SA"/>
+        </w:rPr>
+      </w:pPr>
+      <w:r>
+        <w:rPr>
+          <w:rFonts w:cs="Arial"/>
+          <w:b/>
+          <w:bCs/>
+        </w:rPr>
+        <w:t xml:space="preserve">Datenbus </w:t>
+      </w:r>
+      <w:r>
+        <w:rPr>
+          <w:rFonts w:eastAsia="Times New Roman" w:cs="Arial"/>
+          <w:b/>
+          <w:bCs/>
+          <w:kern w:val="0"/>
+          <w:shd w:val="clear" w:color="auto" w:fill="FFFFFF"/>
+          <w:lang w:eastAsia="de-DE" w:bidi="ar-SA"/>
+        </w:rPr>
+        <w:t>→</w:t>
+      </w:r>
+      <w:r>
+        <w:rPr>
+          <w:rFonts w:eastAsia="Times New Roman" w:cs="Arial"/>
+          <w:kern w:val="0"/>
+          <w:shd w:val="clear" w:color="auto" w:fill="FFFFFF"/>
+          <w:lang w:eastAsia="de-DE" w:bidi="ar-SA"/>
+        </w:rPr>
+        <w:t xml:space="preserve"> </w:t>
+      </w:r>
+      <w:r>
+        <w:rPr>
+          <w:rFonts w:eastAsia="Times New Roman" w:cs="Arial"/>
+          <w:b/>
+          <w:bCs/>
+          <w:kern w:val="0"/>
+          <w:shd w:val="clear" w:color="auto" w:fill="FFFFFF"/>
+          <w:lang w:eastAsia="de-DE" w:bidi="ar-SA"/>
+        </w:rPr>
+        <w:t>Speicher</w:t>
+      </w:r>
+      <w:r>
+        <w:rPr>
+          <w:rFonts w:eastAsia="Times New Roman" w:cs="Arial"/>
+          <w:b/>
+          <w:bCs/>
+          <w:kern w:val="0"/>
+          <w:shd w:val="clear" w:color="auto" w:fill="FFFFFF"/>
+          <w:lang w:eastAsia="de-DE" w:bidi="ar-SA"/>
+        </w:rPr>
+        <w:t>-K</w:t>
+      </w:r>
+      <w:r>
+        <w:rPr>
+          <w:rFonts w:eastAsia="Times New Roman" w:cs="Arial"/>
+          <w:b/>
+          <w:bCs/>
+          <w:kern w:val="0"/>
+          <w:shd w:val="clear" w:color="auto" w:fill="FFFFFF"/>
+          <w:lang w:eastAsia="de-DE" w:bidi="ar-SA"/>
+        </w:rPr>
+        <w:t>arte</w:t>
+      </w:r>
+    </w:p>
+    <w:p/>
     <w:p>
       <w:pPr>
         <w:numPr>
@@ -3227,9 +3617,66 @@
     </w:p>
     <w:p>
       <w:pPr>
+        <w:ind w:firstLine="426"/>
+        <w:rPr>
+          <w:rFonts w:cs="Arial"/>
+          <w:b/>
+          <w:bCs/>
+        </w:rPr>
+      </w:pPr>
+      <w:r>
+        <w:rPr>
+          <w:rFonts w:cs="Arial"/>
+          <w:b/>
+          <w:bCs/>
+        </w:rPr>
+        <w:t xml:space="preserve">Zahl </w:t>
+      </w:r>
+      <w:r>
+        <w:rPr>
+          <w:rFonts w:eastAsia="Times New Roman" w:cs="Arial"/>
+          <w:b/>
+          <w:bCs/>
+          <w:kern w:val="0"/>
+          <w:shd w:val="clear" w:color="auto" w:fill="FFFFFF"/>
+          <w:lang w:eastAsia="de-DE" w:bidi="ar-SA"/>
+        </w:rPr>
+        <w:t>→</w:t>
+      </w:r>
+      <w:r>
+        <w:rPr>
+          <w:rFonts w:eastAsia="Times New Roman" w:cs="Arial"/>
+          <w:b/>
+          <w:bCs/>
+          <w:kern w:val="0"/>
+          <w:shd w:val="clear" w:color="auto" w:fill="FFFFFF"/>
+          <w:lang w:eastAsia="de-DE" w:bidi="ar-SA"/>
+        </w:rPr>
+        <w:t xml:space="preserve"> </w:t>
+      </w:r>
+      <w:r>
+        <w:rPr>
+          <w:rFonts w:cs="Arial"/>
+          <w:b/>
+          <w:bCs/>
+        </w:rPr>
+        <w:t>Datenbus</w:t>
+      </w:r>
+    </w:p>
+    <w:p>
+      <w:pPr>
+        <w:spacing w:after="60"/>
+        <w:rPr>
+          <w:rFonts w:cs="Mangal"/>
+          <w:szCs w:val="21"/>
+        </w:rPr>
+      </w:pPr>
+    </w:p>
+    <w:p>
+      <w:pPr>
         <w:numPr>
           <w:ilvl w:val="0"/>
-          <w:numId w:val="13"/>
+          <w:numId w:val="24"/>
         </w:numPr>
         <w:spacing w:after="60"/>
         <w:ind w:left="426" w:hanging="426"/>
@@ -3239,32 +3686,20 @@
         </w:rPr>
       </w:pPr>
       <w:r>
-        <w:rPr>
-          <w:rFonts w:cs="Mangal"/>
-          <w:szCs w:val="21"/>
-        </w:rPr>
-        <w:t>N</w:t>
-      </w:r>
-      <w:r>
-        <w:rPr>
-          <w:rFonts w:cs="Mangal"/>
-          <w:szCs w:val="21"/>
-        </w:rPr>
-        <w:t>otier</w:t>
-      </w:r>
-      <w:r>
-        <w:rPr>
-          <w:rFonts w:cs="Mangal"/>
-          <w:szCs w:val="21"/>
-        </w:rPr>
-        <w:t>e eine Zahl auf dem Datenbus.</w:t>
+        <w:t xml:space="preserve">Notiere eine Zahl zwischen 0 und 99 </w:t>
+      </w:r>
+      <w:r>
+        <w:t xml:space="preserve">in den </w:t>
+      </w:r>
+      <w:r>
+        <w:t>Datenbus.</w:t>
       </w:r>
     </w:p>
     <w:p>
       <w:pPr>
         <w:numPr>
           <w:ilvl w:val="0"/>
-          <w:numId w:val="13"/>
+          <w:numId w:val="24"/>
         </w:numPr>
         <w:spacing w:after="60"/>
         <w:ind w:left="426" w:hanging="426"/>
@@ -3446,6 +3881,47 @@
         <w:t xml:space="preserve"> «Wert anzeigen»</w:t>
       </w:r>
     </w:p>
+    <w:p>
+      <w:pPr>
+        <w:ind w:firstLine="426"/>
+        <w:rPr>
+          <w:rFonts w:cs="Arial"/>
+          <w:b/>
+          <w:bCs/>
+        </w:rPr>
+      </w:pPr>
+      <w:r>
+        <w:rPr>
+          <w:rFonts w:cs="Arial"/>
+          <w:b/>
+          <w:bCs/>
+        </w:rPr>
+        <w:t xml:space="preserve">Datenbus </w:t>
+      </w:r>
+      <w:r>
+        <w:rPr>
+          <w:rFonts w:eastAsia="Times New Roman" w:cs="Arial"/>
+          <w:b/>
+          <w:bCs/>
+          <w:kern w:val="0"/>
+          <w:shd w:val="clear" w:color="auto" w:fill="FFFFFF"/>
+          <w:lang w:eastAsia="de-DE" w:bidi="ar-SA"/>
+        </w:rPr>
+        <w:t>→</w:t>
+      </w:r>
+      <w:r>
+        <w:rPr>
+          <w:rFonts w:eastAsia="Times New Roman" w:cs="Arial"/>
+          <w:b/>
+          <w:bCs/>
+          <w:kern w:val="0"/>
+          <w:shd w:val="clear" w:color="auto" w:fill="FFFFFF"/>
+          <w:lang w:eastAsia="de-DE" w:bidi="ar-SA"/>
+        </w:rPr>
+        <w:t xml:space="preserve"> Bildschirm</w:t>
+      </w:r>
+    </w:p>
+    <w:p/>
     <w:p>
       <w:pPr>
         <w:numPr>
@@ -7295,13 +7771,10 @@
         <w:t xml:space="preserve">Rechenwerk, </w:t>
       </w:r>
       <w:r>
-        <w:t xml:space="preserve">Zahl </w:t>
-      </w:r>
-      <w:r>
-        <w:t xml:space="preserve">vom Datenbus </w:t>
-      </w:r>
-      <w:r>
-        <w:t>lesen</w:t>
+        <w:t>i</w:t>
+      </w:r>
+      <w:r>
+        <w:t>n Akkumulator speichern</w:t>
       </w:r>
       <w:r>
         <w:t>.</w:t>
@@ -7356,7 +7829,13 @@
         <w:t xml:space="preserve">Rechenwerk, </w:t>
       </w:r>
       <w:r>
-        <w:t>Zahl auf den Datenbus schreiben</w:t>
+        <w:t>von</w:t>
+      </w:r>
+      <w:r>
+        <w:t xml:space="preserve"> Akkumulator</w:t>
+      </w:r>
+      <w:r>
+        <w:t xml:space="preserve"> lesen</w:t>
       </w:r>
       <w:r>
         <w:t>.»</w:t>
@@ -7367,10 +7846,13 @@
         <w:t xml:space="preserve">«Speicherwerk, </w:t>
       </w:r>
       <w:r>
-        <w:t>in Speicher-</w:t>
-      </w:r>
-      <w:r>
-        <w:t xml:space="preserve">Adresse </w:t>
+        <w:t>in Speiche</w:t>
+      </w:r>
+      <w:r>
+        <w:t>ra</w:t>
+      </w:r>
+      <w:r>
+        <w:t xml:space="preserve">dresse </w:t>
       </w:r>
       <w:r>
         <w:t>__</w:t>
@@ -7631,7 +8113,13 @@
         <w:t>«Speicherwerk</w:t>
       </w:r>
       <w:r>
-        <w:t xml:space="preserve">, in Speicher-Adresse </w:t>
+        <w:t>, in Speicher</w:t>
+      </w:r>
+      <w:r>
+        <w:t>a</w:t>
+      </w:r>
+      <w:r>
+        <w:t xml:space="preserve">dresse </w:t>
       </w:r>
       <w:r>
         <w:t>__</w:t>
@@ -7765,7 +8253,10 @@
         <w:t xml:space="preserve">Rechenwerk, </w:t>
       </w:r>
       <w:r>
-        <w:t>Zahl auf den Datenbus schreiben.»</w:t>
+        <w:t>von Akkumluator lesen</w:t>
+      </w:r>
+      <w:r>
+        <w:t>.»</w:t>
       </w:r>
     </w:p>
     <w:p>
@@ -7823,13 +8314,27 @@
           <w:b/>
           <w:bCs/>
         </w:rPr>
-        <w:t>gleich 0</w:t>
+        <w:t>gleich</w:t>
       </w:r>
       <w:r>
         <w:rPr>
           <w:b/>
           <w:bCs/>
         </w:rPr>
+        <w:t xml:space="preserve"> </w:t>
+      </w:r>
+      <w:r>
+        <w:rPr>
+          <w:b/>
+          <w:bCs/>
+        </w:rPr>
+        <w:t>1</w:t>
+      </w:r>
+      <w:r>
+        <w:rPr>
+          <w:b/>
+          <w:bCs/>
+        </w:rPr>
         <w:t xml:space="preserve"> ist</w:t>
       </w:r>
       <w:r>
@@ -7854,7 +8359,10 @@
         <w:t xml:space="preserve"> </w:t>
       </w:r>
       <w:r>
-        <w:t>Befehlszähler auf</w:t>
+        <w:t>Programm</w:t>
+      </w:r>
+      <w:r>
+        <w:t>zähler auf</w:t>
       </w:r>
       <w:r>
         <w:t xml:space="preserve"> </w:t>
@@ -7923,9 +8431,9 @@
 <file path=word/numbering.xml><?xml version="1.0" encoding="utf-8"?>
 <w:numbering xmlns:wpc="http://schemas.microsoft.com/office/word/2010/wordprocessingCanvas" xmlns:cx="http://schemas.microsoft.com/office/drawing/2014/chartex" xmlns:cx1="http://schemas.microsoft.com/office/drawing/2015/9/8/chartex" xmlns:cx2="http://schemas.microsoft.com/office/drawing/2015/10/21/chartex" xmlns:cx3="http://schemas.microsoft.com/office/drawing/2016/5/9/chartex" xmlns:cx4="http://schemas.microsoft.com/office/drawing/2016/5/10/chartex" xmlns:cx5="http://schemas.microsoft.com/office/drawing/2016/5/11/chartex" xmlns:cx6="http://schemas.microsoft.com/office/drawing/2016/5/12/chartex" xmlns:cx7="http://schemas.microsoft.com/office/drawing/2016/5/13/chartex" xmlns:cx8="http://schemas.microsoft.com/office/drawing/2016/5/14/chartex" xmlns:mc="http://schemas.openxmlformats.org/markup-compatibility/2006" xmlns:aink="http://schemas.microsoft.com/office/drawing/2016/ink" xmlns:am3d="http://schemas.microsoft.com/office/drawing/2017/model3d" xmlns:o="urn:schemas-microsoft-com:office:office" xmlns:r="http://schemas.openxmlformats.org/officeDocument/2006/relationships" xmlns:m="http://schemas.openxmlformats.org/officeDocument/2006/math" xmlns:v="urn:schemas-microsoft-com:vml" xmlns:wp14="http://schemas.microsoft.com/office/word/2010/wordprocessingDrawing" xmlns:wp="http://schemas.openxmlformats.org/drawingml/2006/wordprocessingDrawing" xmlns:w10="urn:schemas-microsoft-com:office:word" xmlns:w="http://schemas.openxmlformats.org/wordprocessingml/2006/main" xmlns:w14="http://schemas.microsoft.com/office/word/2010/wordml" xmlns:w15="http://schemas.microsoft.com/office/word/2012/wordml" xmlns:w16cex="http://schemas.microsoft.com/office/word/2018/wordml/cex" xmlns:w16cid="http://schemas.microsoft.com/office/word/2016/wordml/cid" xmlns:w16="http://schemas.microsoft.com/office/word/2018/wordml" xmlns:w16se="http://schemas.microsoft.com/office/word/2015/wordml/symex" xmlns:wpg="http://schemas.microsoft.com/office/word/2010/wordprocessingGroup" xmlns:wpi="http://schemas.microsoft.com/office/word/2010/wordprocessingInk" xmlns:wne="http://schemas.microsoft.com/office/word/2006/wordml" xmlns:wps="http://schemas.microsoft.com/office/word/2010/wordprocessingShape" mc:Ignorable="w14 w15 w16se w16cid w16 w16cex wp14">
   <w:abstractNum w:abstractNumId="0" w15:restartNumberingAfterBreak="0">
-    <w:nsid w:val="086B2F34"/>
+    <w:nsid w:val="06EE0756"/>
     <w:multiLevelType w:val="multilevel"/>
-    <w:tmpl w:val="1E62F17E"/>
+    <w:tmpl w:val="0002BED0"/>
     <w:lvl w:ilvl="0">
       <w:start w:val="1"/>
       <w:numFmt w:val="decimal"/>
@@ -7940,7 +8448,7 @@
     </w:lvl>
     <w:lvl w:ilvl="1">
       <w:start w:val="1"/>
-      <w:numFmt w:val="lowerLetter"/>
+      <w:numFmt w:val="decimal"/>
       <w:lvlText w:val="%2."/>
       <w:lvlJc w:val="left"/>
       <w:pPr>
@@ -8036,6 +8544,119 @@
     </w:lvl>
   </w:abstractNum>
   <w:abstractNum w:abstractNumId="1" w15:restartNumberingAfterBreak="0">
+    <w:nsid w:val="086B2F34"/>
+    <w:multiLevelType w:val="multilevel"/>
+    <w:tmpl w:val="64CECD50"/>
+    <w:lvl w:ilvl="0">
+      <w:start w:val="1"/>
+      <w:numFmt w:val="decimal"/>
+      <w:lvlText w:val="%1."/>
+      <w:lvlJc w:val="left"/>
+      <w:pPr>
+        <w:ind w:left="502" w:hanging="360"/>
+      </w:pPr>
+      <w:rPr>
+        <w:rFonts w:hint="default"/>
+      </w:rPr>
+    </w:lvl>
+    <w:lvl w:ilvl="1">
+      <w:start w:val="1"/>
+      <w:numFmt w:val="lowerLetter"/>
+      <w:lvlText w:val="%2."/>
+      <w:lvlJc w:val="left"/>
+      <w:pPr>
+        <w:ind w:left="1440" w:hanging="360"/>
+      </w:pPr>
+      <w:rPr>
+        <w:rFonts w:hint="default"/>
+      </w:rPr>
+    </w:lvl>
+    <w:lvl w:ilvl="2">
+      <w:start w:val="1"/>
+      <w:numFmt w:val="lowerRoman"/>
+      <w:lvlText w:val="%3."/>
+      <w:lvlJc w:val="right"/>
+      <w:pPr>
+        <w:ind w:left="2160" w:hanging="180"/>
+      </w:pPr>
+      <w:rPr>
+        <w:rFonts w:hint="default"/>
+      </w:rPr>
+    </w:lvl>
+    <w:lvl w:ilvl="3">
+      <w:start w:val="1"/>
+      <w:numFmt w:val="decimal"/>
+      <w:lvlText w:val="%4."/>
+      <w:lvlJc w:val="left"/>
+      <w:pPr>
+        <w:ind w:left="2880" w:hanging="360"/>
+      </w:pPr>
+      <w:rPr>
+        <w:rFonts w:hint="default"/>
+      </w:rPr>
+    </w:lvl>
+    <w:lvl w:ilvl="4">
+      <w:start w:val="1"/>
+      <w:numFmt w:val="lowerLetter"/>
+      <w:lvlText w:val="%5."/>
+      <w:lvlJc w:val="left"/>
+      <w:pPr>
+        <w:ind w:left="3600" w:hanging="360"/>
+      </w:pPr>
+      <w:rPr>
+        <w:rFonts w:hint="default"/>
+      </w:rPr>
+    </w:lvl>
+    <w:lvl w:ilvl="5">
+      <w:start w:val="1"/>
+      <w:numFmt w:val="lowerRoman"/>
+      <w:lvlText w:val="%6."/>
+      <w:lvlJc w:val="right"/>
+      <w:pPr>
+        <w:ind w:left="4320" w:hanging="180"/>
+      </w:pPr>
+      <w:rPr>
+        <w:rFonts w:hint="default"/>
+      </w:rPr>
+    </w:lvl>
+    <w:lvl w:ilvl="6">
+      <w:start w:val="1"/>
+      <w:numFmt w:val="decimal"/>
+      <w:lvlText w:val="%7."/>
+      <w:lvlJc w:val="left"/>
+      <w:pPr>
+        <w:ind w:left="5040" w:hanging="360"/>
+      </w:pPr>
+      <w:rPr>
+        <w:rFonts w:hint="default"/>
+      </w:rPr>
+    </w:lvl>
+    <w:lvl w:ilvl="7">
+      <w:start w:val="1"/>
+      <w:numFmt w:val="lowerLetter"/>
+      <w:lvlText w:val="%8."/>
+      <w:lvlJc w:val="left"/>
+      <w:pPr>
+        <w:ind w:left="5760" w:hanging="360"/>
+      </w:pPr>
+      <w:rPr>
+        <w:rFonts w:hint="default"/>
+      </w:rPr>
+    </w:lvl>
+    <w:lvl w:ilvl="8">
+      <w:start w:val="1"/>
+      <w:numFmt w:val="lowerRoman"/>
+      <w:lvlText w:val="%9."/>
+      <w:lvlJc w:val="right"/>
+      <w:pPr>
+        <w:ind w:left="6480" w:hanging="180"/>
+      </w:pPr>
+      <w:rPr>
+        <w:rFonts w:hint="default"/>
+      </w:rPr>
+    </w:lvl>
+  </w:abstractNum>
+  <w:abstractNum w:abstractNumId="2" w15:restartNumberingAfterBreak="0">
     <w:nsid w:val="09BC25F4"/>
     <w:multiLevelType w:val="multilevel"/>
     <w:tmpl w:val="D82810D8"/>
@@ -8148,7 +8769,7 @@
       </w:rPr>
     </w:lvl>
   </w:abstractNum>
-  <w:abstractNum w:abstractNumId="2" w15:restartNumberingAfterBreak="0">
+  <w:abstractNum w:abstractNumId="3" w15:restartNumberingAfterBreak="0">
     <w:nsid w:val="0D4F45EC"/>
     <w:multiLevelType w:val="multilevel"/>
     <w:tmpl w:val="D82810D8"/>
@@ -8261,7 +8882,120 @@
       </w:rPr>
     </w:lvl>
   </w:abstractNum>
-  <w:abstractNum w:abstractNumId="3" w15:restartNumberingAfterBreak="0">
+  <w:abstractNum w:abstractNumId="4" w15:restartNumberingAfterBreak="0">
+    <w:nsid w:val="130E3454"/>
+    <w:multiLevelType w:val="multilevel"/>
+    <w:tmpl w:val="64CECD50"/>
+    <w:lvl w:ilvl="0">
+      <w:start w:val="1"/>
+      <w:numFmt w:val="decimal"/>
+      <w:lvlText w:val="%1."/>
+      <w:lvlJc w:val="left"/>
+      <w:pPr>
+        <w:ind w:left="502" w:hanging="360"/>
+      </w:pPr>
+      <w:rPr>
+        <w:rFonts w:hint="default"/>
+      </w:rPr>
+    </w:lvl>
+    <w:lvl w:ilvl="1">
+      <w:start w:val="1"/>
+      <w:numFmt w:val="lowerLetter"/>
+      <w:lvlText w:val="%2."/>
+      <w:lvlJc w:val="left"/>
+      <w:pPr>
+        <w:ind w:left="1440" w:hanging="360"/>
+      </w:pPr>
+      <w:rPr>
+        <w:rFonts w:hint="default"/>
+      </w:rPr>
+    </w:lvl>
+    <w:lvl w:ilvl="2">
+      <w:start w:val="1"/>
+      <w:numFmt w:val="lowerRoman"/>
+      <w:lvlText w:val="%3."/>
+      <w:lvlJc w:val="right"/>
+      <w:pPr>
+        <w:ind w:left="2160" w:hanging="180"/>
+      </w:pPr>
+      <w:rPr>
+        <w:rFonts w:hint="default"/>
+      </w:rPr>
+    </w:lvl>
+    <w:lvl w:ilvl="3">
+      <w:start w:val="1"/>
+      <w:numFmt w:val="decimal"/>
+      <w:lvlText w:val="%4."/>
+      <w:lvlJc w:val="left"/>
+      <w:pPr>
+        <w:ind w:left="2880" w:hanging="360"/>
+      </w:pPr>
+      <w:rPr>
+        <w:rFonts w:hint="default"/>
+      </w:rPr>
+    </w:lvl>
+    <w:lvl w:ilvl="4">
+      <w:start w:val="1"/>
+      <w:numFmt w:val="lowerLetter"/>
+      <w:lvlText w:val="%5."/>
+      <w:lvlJc w:val="left"/>
+      <w:pPr>
+        <w:ind w:left="3600" w:hanging="360"/>
+      </w:pPr>
+      <w:rPr>
+        <w:rFonts w:hint="default"/>
+      </w:rPr>
+    </w:lvl>
+    <w:lvl w:ilvl="5">
+      <w:start w:val="1"/>
+      <w:numFmt w:val="lowerRoman"/>
+      <w:lvlText w:val="%6."/>
+      <w:lvlJc w:val="right"/>
+      <w:pPr>
+        <w:ind w:left="4320" w:hanging="180"/>
+      </w:pPr>
+      <w:rPr>
+        <w:rFonts w:hint="default"/>
+      </w:rPr>
+    </w:lvl>
+    <w:lvl w:ilvl="6">
+      <w:start w:val="1"/>
+      <w:numFmt w:val="decimal"/>
+      <w:lvlText w:val="%7."/>
+      <w:lvlJc w:val="left"/>
+      <w:pPr>
+        <w:ind w:left="5040" w:hanging="360"/>
+      </w:pPr>
+      <w:rPr>
+        <w:rFonts w:hint="default"/>
+      </w:rPr>
+    </w:lvl>
+    <w:lvl w:ilvl="7">
+      <w:start w:val="1"/>
+      <w:numFmt w:val="lowerLetter"/>
+      <w:lvlText w:val="%8."/>
+      <w:lvlJc w:val="left"/>
+      <w:pPr>
+        <w:ind w:left="5760" w:hanging="360"/>
+      </w:pPr>
+      <w:rPr>
+        <w:rFonts w:hint="default"/>
+      </w:rPr>
+    </w:lvl>
+    <w:lvl w:ilvl="8">
+      <w:start w:val="1"/>
+      <w:numFmt w:val="lowerRoman"/>
+      <w:lvlText w:val="%9."/>
+      <w:lvlJc w:val="right"/>
+      <w:pPr>
+        <w:ind w:left="6480" w:hanging="180"/>
+      </w:pPr>
+      <w:rPr>
+        <w:rFonts w:hint="default"/>
+      </w:rPr>
+    </w:lvl>
+  </w:abstractNum>
+  <w:abstractNum w:abstractNumId="5" w15:restartNumberingAfterBreak="0">
     <w:nsid w:val="186D5280"/>
     <w:multiLevelType w:val="multilevel"/>
     <w:tmpl w:val="D82810D8"/>
@@ -8374,7 +9108,7 @@
       </w:rPr>
     </w:lvl>
   </w:abstractNum>
-  <w:abstractNum w:abstractNumId="4" w15:restartNumberingAfterBreak="0">
+  <w:abstractNum w:abstractNumId="6" w15:restartNumberingAfterBreak="0">
     <w:nsid w:val="1ADC28FC"/>
     <w:multiLevelType w:val="multilevel"/>
     <w:tmpl w:val="D82810D8"/>
@@ -8487,7 +9221,7 @@
       </w:rPr>
     </w:lvl>
   </w:abstractNum>
-  <w:abstractNum w:abstractNumId="5" w15:restartNumberingAfterBreak="0">
+  <w:abstractNum w:abstractNumId="7" w15:restartNumberingAfterBreak="0">
     <w:nsid w:val="1FC2089F"/>
     <w:multiLevelType w:val="multilevel"/>
     <w:tmpl w:val="013CC582"/>
@@ -8600,7 +9334,206 @@
       </w:rPr>
     </w:lvl>
   </w:abstractNum>
-  <w:abstractNum w:abstractNumId="6" w15:restartNumberingAfterBreak="0">
+  <w:abstractNum w:abstractNumId="8" w15:restartNumberingAfterBreak="0">
+    <w:nsid w:val="20CC5EF0"/>
+    <w:multiLevelType w:val="hybridMultilevel"/>
+    <w:tmpl w:val="C54C905C"/>
+    <w:lvl w:ilvl="0" w:tplc="0407000F">
+      <w:start w:val="1"/>
+      <w:numFmt w:val="decimal"/>
+      <w:lvlText w:val="%1."/>
+      <w:lvlJc w:val="left"/>
+      <w:pPr>
+        <w:ind w:left="862" w:hanging="360"/>
+      </w:pPr>
+    </w:lvl>
+    <w:lvl w:ilvl="1" w:tplc="04070019" w:tentative="1">
+      <w:start w:val="1"/>
+      <w:numFmt w:val="lowerLetter"/>
+      <w:lvlText w:val="%2."/>
+      <w:lvlJc w:val="left"/>
+      <w:pPr>
+        <w:ind w:left="1582" w:hanging="360"/>
+      </w:pPr>
+    </w:lvl>
+    <w:lvl w:ilvl="2" w:tplc="0407001B" w:tentative="1">
+      <w:start w:val="1"/>
+      <w:numFmt w:val="lowerRoman"/>
+      <w:lvlText w:val="%3."/>
+      <w:lvlJc w:val="right"/>
+      <w:pPr>
+        <w:ind w:left="2302" w:hanging="180"/>
+      </w:pPr>
+    </w:lvl>
+    <w:lvl w:ilvl="3" w:tplc="0407000F" w:tentative="1">
+      <w:start w:val="1"/>
+      <w:numFmt w:val="decimal"/>
+      <w:lvlText w:val="%4."/>
+      <w:lvlJc w:val="left"/>
+      <w:pPr>
+        <w:ind w:left="3022" w:hanging="360"/>
+      </w:pPr>
+    </w:lvl>
+    <w:lvl w:ilvl="4" w:tplc="04070019" w:tentative="1">
+      <w:start w:val="1"/>
+      <w:numFmt w:val="lowerLetter"/>
+      <w:lvlText w:val="%5."/>
+      <w:lvlJc w:val="left"/>
+      <w:pPr>
+        <w:ind w:left="3742" w:hanging="360"/>
+      </w:pPr>
+    </w:lvl>
+    <w:lvl w:ilvl="5" w:tplc="0407001B" w:tentative="1">
+      <w:start w:val="1"/>
+      <w:numFmt w:val="lowerRoman"/>
+      <w:lvlText w:val="%6."/>
+      <w:lvlJc w:val="right"/>
+      <w:pPr>
+        <w:ind w:left="4462" w:hanging="180"/>
+      </w:pPr>
+    </w:lvl>
+    <w:lvl w:ilvl="6" w:tplc="0407000F" w:tentative="1">
+      <w:start w:val="1"/>
+      <w:numFmt w:val="decimal"/>
+      <w:lvlText w:val="%7."/>
+      <w:lvlJc w:val="left"/>
+      <w:pPr>
+        <w:ind w:left="5182" w:hanging="360"/>
+      </w:pPr>
+    </w:lvl>
+    <w:lvl w:ilvl="7" w:tplc="04070019" w:tentative="1">
+      <w:start w:val="1"/>
+      <w:numFmt w:val="lowerLetter"/>
+      <w:lvlText w:val="%8."/>
+      <w:lvlJc w:val="left"/>
+      <w:pPr>
+        <w:ind w:left="5902" w:hanging="360"/>
+      </w:pPr>
+    </w:lvl>
+    <w:lvl w:ilvl="8" w:tplc="0407001B" w:tentative="1">
+      <w:start w:val="1"/>
+      <w:numFmt w:val="lowerRoman"/>
+      <w:lvlText w:val="%9."/>
+      <w:lvlJc w:val="right"/>
+      <w:pPr>
+        <w:ind w:left="6622" w:hanging="180"/>
+      </w:pPr>
+    </w:lvl>
+  </w:abstractNum>
+  <w:abstractNum w:abstractNumId="9" w15:restartNumberingAfterBreak="0">
+    <w:nsid w:val="22BD5B97"/>
+    <w:multiLevelType w:val="multilevel"/>
+    <w:tmpl w:val="0002BED0"/>
+    <w:lvl w:ilvl="0">
+      <w:start w:val="1"/>
+      <w:numFmt w:val="decimal"/>
+      <w:lvlText w:val="%1."/>
+      <w:lvlJc w:val="left"/>
+      <w:pPr>
+        <w:ind w:left="482" w:hanging="340"/>
+      </w:pPr>
+      <w:rPr>
+        <w:rFonts w:hint="default"/>
+      </w:rPr>
+    </w:lvl>
+    <w:lvl w:ilvl="1">
+      <w:start w:val="1"/>
+      <w:numFmt w:val="decimal"/>
+      <w:lvlText w:val="%2."/>
+      <w:lvlJc w:val="left"/>
+      <w:pPr>
+        <w:ind w:left="1440" w:hanging="360"/>
+      </w:pPr>
+      <w:rPr>
+        <w:rFonts w:hint="default"/>
+      </w:rPr>
+    </w:lvl>
+    <w:lvl w:ilvl="2">
+      <w:start w:val="1"/>
+      <w:numFmt w:val="lowerRoman"/>
+      <w:lvlText w:val="%3."/>
+      <w:lvlJc w:val="right"/>
+      <w:pPr>
+        <w:ind w:left="2160" w:hanging="180"/>
+      </w:pPr>
+      <w:rPr>
+        <w:rFonts w:hint="default"/>
+      </w:rPr>
+    </w:lvl>
+    <w:lvl w:ilvl="3">
+      <w:start w:val="1"/>
+      <w:numFmt w:val="decimal"/>
+      <w:lvlText w:val="%4."/>
+      <w:lvlJc w:val="left"/>
+      <w:pPr>
+        <w:ind w:left="2880" w:hanging="360"/>
+      </w:pPr>
+      <w:rPr>
+        <w:rFonts w:hint="default"/>
+      </w:rPr>
+    </w:lvl>
+    <w:lvl w:ilvl="4">
+      <w:start w:val="1"/>
+      <w:numFmt w:val="lowerLetter"/>
+      <w:lvlText w:val="%5."/>
+      <w:lvlJc w:val="left"/>
+      <w:pPr>
+        <w:ind w:left="3600" w:hanging="360"/>
+      </w:pPr>
+      <w:rPr>
+        <w:rFonts w:hint="default"/>
+      </w:rPr>
+    </w:lvl>
+    <w:lvl w:ilvl="5">
+      <w:start w:val="1"/>
+      <w:numFmt w:val="lowerRoman"/>
+      <w:lvlText w:val="%6."/>
+      <w:lvlJc w:val="right"/>
+      <w:pPr>
+        <w:ind w:left="4320" w:hanging="180"/>
+      </w:pPr>
+      <w:rPr>
+        <w:rFonts w:hint="default"/>
+      </w:rPr>
+    </w:lvl>
+    <w:lvl w:ilvl="6">
+      <w:start w:val="1"/>
+      <w:numFmt w:val="decimal"/>
+      <w:lvlText w:val="%7."/>
+      <w:lvlJc w:val="left"/>
+      <w:pPr>
+        <w:ind w:left="5040" w:hanging="360"/>
+      </w:pPr>
+      <w:rPr>
+        <w:rFonts w:hint="default"/>
+      </w:rPr>
+    </w:lvl>
+    <w:lvl w:ilvl="7">
+      <w:start w:val="1"/>
+      <w:numFmt w:val="lowerLetter"/>
+      <w:lvlText w:val="%8."/>
+      <w:lvlJc w:val="left"/>
+      <w:pPr>
+        <w:ind w:left="5760" w:hanging="360"/>
+      </w:pPr>
+      <w:rPr>
+        <w:rFonts w:hint="default"/>
+      </w:rPr>
+    </w:lvl>
+    <w:lvl w:ilvl="8">
+      <w:start w:val="1"/>
+      <w:numFmt w:val="lowerRoman"/>
+      <w:lvlText w:val="%9."/>
+      <w:lvlJc w:val="right"/>
+      <w:pPr>
+        <w:ind w:left="6480" w:hanging="180"/>
+      </w:pPr>
+      <w:rPr>
+        <w:rFonts w:hint="default"/>
+      </w:rPr>
+    </w:lvl>
+  </w:abstractNum>
+  <w:abstractNum w:abstractNumId="10" w15:restartNumberingAfterBreak="0">
     <w:nsid w:val="2CC65CF7"/>
     <w:multiLevelType w:val="multilevel"/>
     <w:tmpl w:val="D82810D8"/>
@@ -8713,7 +9646,7 @@
       </w:rPr>
     </w:lvl>
   </w:abstractNum>
-  <w:abstractNum w:abstractNumId="7" w15:restartNumberingAfterBreak="0">
+  <w:abstractNum w:abstractNumId="11" w15:restartNumberingAfterBreak="0">
     <w:nsid w:val="32FD5777"/>
     <w:multiLevelType w:val="multilevel"/>
     <w:tmpl w:val="D82810D8"/>
@@ -8826,17 +9759,17 @@
       </w:rPr>
     </w:lvl>
   </w:abstractNum>
-  <w:abstractNum w:abstractNumId="8" w15:restartNumberingAfterBreak="0">
+  <w:abstractNum w:abstractNumId="12" w15:restartNumberingAfterBreak="0">
     <w:nsid w:val="36C306F0"/>
     <w:multiLevelType w:val="multilevel"/>
-    <w:tmpl w:val="D82810D8"/>
+    <w:tmpl w:val="7570DF36"/>
     <w:lvl w:ilvl="0">
       <w:start w:val="1"/>
       <w:numFmt w:val="decimal"/>
       <w:lvlText w:val="%1."/>
       <w:lvlJc w:val="left"/>
       <w:pPr>
-        <w:ind w:left="482" w:hanging="340"/>
+        <w:ind w:left="502" w:hanging="360"/>
       </w:pPr>
       <w:rPr>
         <w:rFonts w:hint="default"/>
@@ -8939,7 +9872,7 @@
       </w:rPr>
     </w:lvl>
   </w:abstractNum>
-  <w:abstractNum w:abstractNumId="9" w15:restartNumberingAfterBreak="0">
+  <w:abstractNum w:abstractNumId="13" w15:restartNumberingAfterBreak="0">
     <w:nsid w:val="3D3A2C86"/>
     <w:multiLevelType w:val="multilevel"/>
     <w:tmpl w:val="D82810D8"/>
@@ -9052,7 +9985,7 @@
       </w:rPr>
     </w:lvl>
   </w:abstractNum>
-  <w:abstractNum w:abstractNumId="10" w15:restartNumberingAfterBreak="0">
+  <w:abstractNum w:abstractNumId="14" w15:restartNumberingAfterBreak="0">
     <w:nsid w:val="40D20C9E"/>
     <w:multiLevelType w:val="hybridMultilevel"/>
     <w:tmpl w:val="E478870E"/>
@@ -9164,7 +10097,7 @@
       </w:rPr>
     </w:lvl>
   </w:abstractNum>
-  <w:abstractNum w:abstractNumId="11" w15:restartNumberingAfterBreak="0">
+  <w:abstractNum w:abstractNumId="15" w15:restartNumberingAfterBreak="0">
     <w:nsid w:val="45F91BD9"/>
     <w:multiLevelType w:val="multilevel"/>
     <w:tmpl w:val="D82810D8"/>
@@ -9277,7 +10210,7 @@
       </w:rPr>
     </w:lvl>
   </w:abstractNum>
-  <w:abstractNum w:abstractNumId="12" w15:restartNumberingAfterBreak="0">
+  <w:abstractNum w:abstractNumId="16" w15:restartNumberingAfterBreak="0">
     <w:nsid w:val="48DA0B3E"/>
     <w:multiLevelType w:val="multilevel"/>
     <w:tmpl w:val="D82810D8"/>
@@ -9390,7 +10323,7 @@
       </w:rPr>
     </w:lvl>
   </w:abstractNum>
-  <w:abstractNum w:abstractNumId="13" w15:restartNumberingAfterBreak="0">
+  <w:abstractNum w:abstractNumId="17" w15:restartNumberingAfterBreak="0">
     <w:nsid w:val="4A020008"/>
     <w:multiLevelType w:val="multilevel"/>
     <w:tmpl w:val="D82810D8"/>
@@ -9503,7 +10436,7 @@
       </w:rPr>
     </w:lvl>
   </w:abstractNum>
-  <w:abstractNum w:abstractNumId="14" w15:restartNumberingAfterBreak="0">
+  <w:abstractNum w:abstractNumId="18" w15:restartNumberingAfterBreak="0">
     <w:nsid w:val="56E724C6"/>
     <w:multiLevelType w:val="multilevel"/>
     <w:tmpl w:val="D82810D8"/>
@@ -9616,7 +10549,7 @@
       </w:rPr>
     </w:lvl>
   </w:abstractNum>
-  <w:abstractNum w:abstractNumId="15" w15:restartNumberingAfterBreak="0">
+  <w:abstractNum w:abstractNumId="19" w15:restartNumberingAfterBreak="0">
     <w:nsid w:val="5B7A1EB2"/>
     <w:multiLevelType w:val="multilevel"/>
     <w:tmpl w:val="D82810D8"/>
@@ -9729,7 +10662,7 @@
       </w:rPr>
     </w:lvl>
   </w:abstractNum>
-  <w:abstractNum w:abstractNumId="16" w15:restartNumberingAfterBreak="0">
+  <w:abstractNum w:abstractNumId="20" w15:restartNumberingAfterBreak="0">
     <w:nsid w:val="5F0D521B"/>
     <w:multiLevelType w:val="hybridMultilevel"/>
     <w:tmpl w:val="23FCC1F2"/>
@@ -9843,17 +10776,17 @@
       </w:rPr>
     </w:lvl>
   </w:abstractNum>
-  <w:abstractNum w:abstractNumId="17" w15:restartNumberingAfterBreak="0">
-    <w:nsid w:val="687A4DBD"/>
+  <w:abstractNum w:abstractNumId="21" w15:restartNumberingAfterBreak="0">
+    <w:nsid w:val="677957B5"/>
     <w:multiLevelType w:val="multilevel"/>
-    <w:tmpl w:val="013CC582"/>
+    <w:tmpl w:val="7570DF36"/>
     <w:lvl w:ilvl="0">
       <w:start w:val="1"/>
       <w:numFmt w:val="decimal"/>
       <w:lvlText w:val="%1."/>
       <w:lvlJc w:val="left"/>
       <w:pPr>
-        <w:ind w:left="482" w:hanging="340"/>
+        <w:ind w:left="502" w:hanging="360"/>
       </w:pPr>
       <w:rPr>
         <w:rFonts w:hint="default"/>
@@ -9861,14 +10794,14 @@
     </w:lvl>
     <w:lvl w:ilvl="1">
       <w:start w:val="1"/>
-      <w:numFmt w:val="bullet"/>
-      <w:lvlText w:val="o"/>
+      <w:numFmt w:val="lowerLetter"/>
+      <w:lvlText w:val="%2."/>
       <w:lvlJc w:val="left"/>
       <w:pPr>
         <w:ind w:left="1440" w:hanging="360"/>
       </w:pPr>
       <w:rPr>
-        <w:rFonts w:ascii="Courier New" w:hAnsi="Courier New" w:cs="Courier New" w:hint="default"/>
+        <w:rFonts w:hint="default"/>
       </w:rPr>
     </w:lvl>
     <w:lvl w:ilvl="2">
@@ -9956,7 +10889,120 @@
       </w:rPr>
     </w:lvl>
   </w:abstractNum>
-  <w:abstractNum w:abstractNumId="18" w15:restartNumberingAfterBreak="0">
+  <w:abstractNum w:abstractNumId="22" w15:restartNumberingAfterBreak="0">
+    <w:nsid w:val="687A4DBD"/>
+    <w:multiLevelType w:val="multilevel"/>
+    <w:tmpl w:val="0002BED0"/>
+    <w:lvl w:ilvl="0">
+      <w:start w:val="1"/>
+      <w:numFmt w:val="decimal"/>
+      <w:lvlText w:val="%1."/>
+      <w:lvlJc w:val="left"/>
+      <w:pPr>
+        <w:ind w:left="482" w:hanging="340"/>
+      </w:pPr>
+      <w:rPr>
+        <w:rFonts w:hint="default"/>
+      </w:rPr>
+    </w:lvl>
+    <w:lvl w:ilvl="1">
+      <w:start w:val="1"/>
+      <w:numFmt w:val="decimal"/>
+      <w:lvlText w:val="%2."/>
+      <w:lvlJc w:val="left"/>
+      <w:pPr>
+        <w:ind w:left="1440" w:hanging="360"/>
+      </w:pPr>
+      <w:rPr>
+        <w:rFonts w:hint="default"/>
+      </w:rPr>
+    </w:lvl>
+    <w:lvl w:ilvl="2">
+      <w:start w:val="1"/>
+      <w:numFmt w:val="lowerRoman"/>
+      <w:lvlText w:val="%3."/>
+      <w:lvlJc w:val="right"/>
+      <w:pPr>
+        <w:ind w:left="2160" w:hanging="180"/>
+      </w:pPr>
+      <w:rPr>
+        <w:rFonts w:hint="default"/>
+      </w:rPr>
+    </w:lvl>
+    <w:lvl w:ilvl="3">
+      <w:start w:val="1"/>
+      <w:numFmt w:val="decimal"/>
+      <w:lvlText w:val="%4."/>
+      <w:lvlJc w:val="left"/>
+      <w:pPr>
+        <w:ind w:left="2880" w:hanging="360"/>
+      </w:pPr>
+      <w:rPr>
+        <w:rFonts w:hint="default"/>
+      </w:rPr>
+    </w:lvl>
+    <w:lvl w:ilvl="4">
+      <w:start w:val="1"/>
+      <w:numFmt w:val="lowerLetter"/>
+      <w:lvlText w:val="%5."/>
+      <w:lvlJc w:val="left"/>
+      <w:pPr>
+        <w:ind w:left="3600" w:hanging="360"/>
+      </w:pPr>
+      <w:rPr>
+        <w:rFonts w:hint="default"/>
+      </w:rPr>
+    </w:lvl>
+    <w:lvl w:ilvl="5">
+      <w:start w:val="1"/>
+      <w:numFmt w:val="lowerRoman"/>
+      <w:lvlText w:val="%6."/>
+      <w:lvlJc w:val="right"/>
+      <w:pPr>
+        <w:ind w:left="4320" w:hanging="180"/>
+      </w:pPr>
+      <w:rPr>
+        <w:rFonts w:hint="default"/>
+      </w:rPr>
+    </w:lvl>
+    <w:lvl w:ilvl="6">
+      <w:start w:val="1"/>
+      <w:numFmt w:val="decimal"/>
+      <w:lvlText w:val="%7."/>
+      <w:lvlJc w:val="left"/>
+      <w:pPr>
+        <w:ind w:left="5040" w:hanging="360"/>
+      </w:pPr>
+      <w:rPr>
+        <w:rFonts w:hint="default"/>
+      </w:rPr>
+    </w:lvl>
+    <w:lvl w:ilvl="7">
+      <w:start w:val="1"/>
+      <w:numFmt w:val="lowerLetter"/>
+      <w:lvlText w:val="%8."/>
+      <w:lvlJc w:val="left"/>
+      <w:pPr>
+        <w:ind w:left="5760" w:hanging="360"/>
+      </w:pPr>
+      <w:rPr>
+        <w:rFonts w:hint="default"/>
+      </w:rPr>
+    </w:lvl>
+    <w:lvl w:ilvl="8">
+      <w:start w:val="1"/>
+      <w:numFmt w:val="lowerRoman"/>
+      <w:lvlText w:val="%9."/>
+      <w:lvlJc w:val="right"/>
+      <w:pPr>
+        <w:ind w:left="6480" w:hanging="180"/>
+      </w:pPr>
+      <w:rPr>
+        <w:rFonts w:hint="default"/>
+      </w:rPr>
+    </w:lvl>
+  </w:abstractNum>
+  <w:abstractNum w:abstractNumId="23" w15:restartNumberingAfterBreak="0">
     <w:nsid w:val="69BA4780"/>
     <w:multiLevelType w:val="multilevel"/>
     <w:tmpl w:val="D82810D8"/>
@@ -10069,7 +11115,7 @@
       </w:rPr>
     </w:lvl>
   </w:abstractNum>
-  <w:abstractNum w:abstractNumId="19" w15:restartNumberingAfterBreak="0">
+  <w:abstractNum w:abstractNumId="24" w15:restartNumberingAfterBreak="0">
     <w:nsid w:val="78FD562D"/>
     <w:multiLevelType w:val="multilevel"/>
     <w:tmpl w:val="D82810D8"/>
@@ -10182,7 +11228,7 @@
       </w:rPr>
     </w:lvl>
   </w:abstractNum>
-  <w:abstractNum w:abstractNumId="20" w15:restartNumberingAfterBreak="0">
+  <w:abstractNum w:abstractNumId="25" w15:restartNumberingAfterBreak="0">
     <w:nsid w:val="7EDD3DB4"/>
     <w:multiLevelType w:val="multilevel"/>
     <w:tmpl w:val="8DE2A62C"/>
@@ -10296,67 +11342,82 @@
     </w:lvl>
   </w:abstractNum>
   <w:num w:numId="1">
+    <w:abstractNumId w:val="20"/>
+  </w:num>
+  <w:num w:numId="2">
+    <w:abstractNumId w:val="25"/>
+  </w:num>
+  <w:num w:numId="3">
+    <w:abstractNumId w:val="19"/>
+  </w:num>
+  <w:num w:numId="4">
+    <w:abstractNumId w:val="24"/>
+  </w:num>
+  <w:num w:numId="5">
     <w:abstractNumId w:val="16"/>
   </w:num>
-  <w:num w:numId="2">
-    <w:abstractNumId w:val="20"/>
+  <w:num w:numId="6">
+    <w:abstractNumId w:val="18"/>
   </w:num>
-  <w:num w:numId="3">
+  <w:num w:numId="7">
+    <w:abstractNumId w:val="17"/>
+  </w:num>
+  <w:num w:numId="8">
+    <w:abstractNumId w:val="6"/>
+  </w:num>
+  <w:num w:numId="9">
+    <w:abstractNumId w:val="13"/>
+  </w:num>
+  <w:num w:numId="10">
     <w:abstractNumId w:val="15"/>
   </w:num>
-  <w:num w:numId="4">
-    <w:abstractNumId w:val="19"/>
-  </w:num>
-  <w:num w:numId="5">
+  <w:num w:numId="11">
     <w:abstractNumId w:val="12"/>
   </w:num>
-  <w:num w:numId="6">
+  <w:num w:numId="12">
+    <w:abstractNumId w:val="2"/>
+  </w:num>
+  <w:num w:numId="13">
+    <w:abstractNumId w:val="1"/>
+  </w:num>
+  <w:num w:numId="14">
     <w:abstractNumId w:val="14"/>
   </w:num>
-  <w:num w:numId="7">
-    <w:abstractNumId w:val="13"/>
+  <w:num w:numId="15">
+    <w:abstractNumId w:val="11"/>
   </w:num>
-  <w:num w:numId="8">
+  <w:num w:numId="16">
+    <w:abstractNumId w:val="10"/>
+  </w:num>
+  <w:num w:numId="17">
+    <w:abstractNumId w:val="3"/>
+  </w:num>
+  <w:num w:numId="18">
+    <w:abstractNumId w:val="5"/>
+  </w:num>
+  <w:num w:numId="19">
+    <w:abstractNumId w:val="22"/>
+  </w:num>
+  <w:num w:numId="20">
+    <w:abstractNumId w:val="7"/>
+  </w:num>
+  <w:num w:numId="21">
+    <w:abstractNumId w:val="23"/>
+  </w:num>
+  <w:num w:numId="22">
+    <w:abstractNumId w:val="9"/>
+  </w:num>
+  <w:num w:numId="23">
+    <w:abstractNumId w:val="0"/>
+  </w:num>
+  <w:num w:numId="24">
     <w:abstractNumId w:val="4"/>
   </w:num>
-  <w:num w:numId="9">
-    <w:abstractNumId w:val="9"/>
-  </w:num>
-  <w:num w:numId="10">
-    <w:abstractNumId w:val="11"/>
-  </w:num>
-  <w:num w:numId="11">
+  <w:num w:numId="25">
     <w:abstractNumId w:val="8"/>
   </w:num>
-  <w:num w:numId="12">
-    <w:abstractNumId w:val="1"/>
-  </w:num>
-  <w:num w:numId="13">
-    <w:abstractNumId w:val="0"/>
-  </w:num>
-  <w:num w:numId="14">
-    <w:abstractNumId w:val="10"/>
-  </w:num>
-  <w:num w:numId="15">
-    <w:abstractNumId w:val="7"/>
-  </w:num>
-  <w:num w:numId="16">
-    <w:abstractNumId w:val="6"/>
-  </w:num>
-  <w:num w:numId="17">
-    <w:abstractNumId w:val="2"/>
-  </w:num>
-  <w:num w:numId="18">
-    <w:abstractNumId w:val="3"/>
-  </w:num>
-  <w:num w:numId="19">
-    <w:abstractNumId w:val="17"/>
-  </w:num>
-  <w:num w:numId="20">
-    <w:abstractNumId w:val="5"/>
-  </w:num>
-  <w:num w:numId="21">
-    <w:abstractNumId w:val="18"/>
+  <w:num w:numId="26">
+    <w:abstractNumId w:val="21"/>
   </w:num>
 </w:numbering>
 </file>
@@ -11059,6 +12120,16 @@
       <w:szCs w:val="20"/>
     </w:rPr>
   </w:style>
+  <w:style w:type="paragraph" w:styleId="KeinLeerraum">
+    <w:name w:val="No Spacing"/>
+    <w:uiPriority w:val="1"/>
+    <w:qFormat/>
+    <w:rsid w:val="0016702A"/>
+    <w:rPr>
+      <w:rFonts w:ascii="Arial" w:hAnsi="Arial" w:cs="Mangal"/>
+      <w:szCs w:val="21"/>
+    </w:rPr>
+  </w:style>
 </w:styles>
 </file>
 

</xml_diff>